<commit_message>
Final changes to Frontera proposal documents.
</commit_message>
<xml_diff>
--- a/ResearchProposals/FronteraPersonalStatement.docx
+++ b/ResearchProposals/FronteraPersonalStatement.docx
@@ -3,53 +3,111 @@
 <w:document xmlns:wpc="http://schemas.microsoft.com/office/word/2010/wordprocessingCanvas" xmlns:cx="http://schemas.microsoft.com/office/drawing/2014/chartex" xmlns:cx1="http://schemas.microsoft.com/office/drawing/2015/9/8/chartex" xmlns:cx2="http://schemas.microsoft.com/office/drawing/2015/10/21/chartex" xmlns:cx3="http://schemas.microsoft.com/office/drawing/2016/5/9/chartex" xmlns:cx4="http://schemas.microsoft.com/office/drawing/2016/5/10/chartex" xmlns:cx5="http://schemas.microsoft.com/office/drawing/2016/5/11/chartex" xmlns:cx6="http://schemas.microsoft.com/office/drawing/2016/5/12/chartex" xmlns:cx7="http://schemas.microsoft.com/office/drawing/2016/5/13/chartex" xmlns:cx8="http://schemas.microsoft.com/office/drawing/2016/5/14/chartex" xmlns:mc="http://schemas.openxmlformats.org/markup-compatibility/2006" xmlns:aink="http://schemas.microsoft.com/office/drawing/2016/ink" xmlns:am3d="http://schemas.microsoft.com/office/drawing/2017/model3d" xmlns:o="urn:schemas-microsoft-com:office:office" xmlns:r="http://schemas.openxmlformats.org/officeDocument/2006/relationships" xmlns:m="http://schemas.openxmlformats.org/officeDocument/2006/math" xmlns:v="urn:schemas-microsoft-com:vml" xmlns:wp14="http://schemas.microsoft.com/office/word/2010/wordprocessingDrawing" xmlns:wp="http://schemas.openxmlformats.org/drawingml/2006/wordprocessingDrawing" xmlns:w10="urn:schemas-microsoft-com:office:word" xmlns:w="http://schemas.openxmlformats.org/wordprocessingml/2006/main" xmlns:w14="http://schemas.microsoft.com/office/word/2010/wordml" xmlns:w15="http://schemas.microsoft.com/office/word/2012/wordml" xmlns:w16cid="http://schemas.microsoft.com/office/word/2016/wordml/cid" xmlns:w16se="http://schemas.microsoft.com/office/word/2015/wordml/symex" xmlns:wpg="http://schemas.microsoft.com/office/word/2010/wordprocessingGroup" xmlns:wpi="http://schemas.microsoft.com/office/word/2010/wordprocessingInk" xmlns:wne="http://schemas.microsoft.com/office/word/2006/wordml" xmlns:wps="http://schemas.microsoft.com/office/word/2010/wordprocessingShape" mc:Ignorable="w14 w15 w16se w16cid wp14">
   <w:body>
     <w:p>
-      <w:r>
-        <w:t>Frontera Personal Statement: Sean Christian Lewis</w:t>
-      </w:r>
-    </w:p>
-    <w:p>
-      <w:r>
-        <w:t xml:space="preserve">I am proposing to be a Frontera Computational Science Fellow because I seek critical support for my research studying </w:t>
-      </w:r>
-      <w:r>
-        <w:t xml:space="preserve">stellar feedback from embedded O-type stars and its effects on star formation and star cluster evolution. </w:t>
-      </w:r>
-      <w:r>
-        <w:t>My research</w:t>
-      </w:r>
-      <w:r>
-        <w:t xml:space="preserve"> </w:t>
-      </w:r>
-      <w:r>
-        <w:t xml:space="preserve">uses a </w:t>
-      </w:r>
-      <w:r>
-        <w:t xml:space="preserve">novel </w:t>
-      </w:r>
-      <w:r>
-        <w:t xml:space="preserve">software environment </w:t>
-      </w:r>
-      <w:r>
-        <w:t xml:space="preserve">to </w:t>
-      </w:r>
-      <w:r>
-        <w:t xml:space="preserve">design and run </w:t>
-      </w:r>
-      <w:r>
-        <w:t>cutting-edge simulations</w:t>
-      </w:r>
-      <w:r>
-        <w:t xml:space="preserve"> in collaboration with the Drexel Department of Physics and researchers at Columbia and McMasters University. Additionally, my experience and proactive work as a student body leader and drive to inspire and collaborate with future </w:t>
-      </w:r>
-      <w:r>
-        <w:t>colleagues</w:t>
-      </w:r>
-      <w:r>
-        <w:t xml:space="preserve"> will be greatly developed and enhanced by Frontera’s opportunity to work at TACC and present my work at a community or professional conference.</w:t>
+      <w:bookmarkStart w:id="0" w:name="_GoBack"/>
+      <w:r>
+        <w:t xml:space="preserve">Frontera </w:t>
+      </w:r>
+      <w:r>
+        <w:t xml:space="preserve">Fellowship </w:t>
+      </w:r>
+      <w:r>
+        <w:t>Personal Statement: Sean Christian Lewis</w:t>
       </w:r>
     </w:p>
     <w:p/>
     <w:p>
+      <w:pPr>
+        <w:ind w:firstLine="720"/>
+      </w:pPr>
+      <w:r>
+        <w:t xml:space="preserve">I am proposing to be a Frontera Computational Science Fellow because I seek critical support for my research studying stellar feedback from embedded O-type stars and </w:t>
+      </w:r>
+      <w:r>
+        <w:t>their</w:t>
+      </w:r>
+      <w:r>
+        <w:t xml:space="preserve"> effects on star cluster evolution. </w:t>
+      </w:r>
+      <w:r>
+        <w:t>My research</w:t>
+      </w:r>
+      <w:r>
+        <w:t xml:space="preserve"> will</w:t>
+      </w:r>
+      <w:r>
+        <w:t xml:space="preserve"> </w:t>
+      </w:r>
+      <w:r>
+        <w:t>use</w:t>
+      </w:r>
+      <w:r>
+        <w:t xml:space="preserve"> a </w:t>
+      </w:r>
+      <w:r>
+        <w:t xml:space="preserve">novel </w:t>
+      </w:r>
+      <w:r>
+        <w:t>software environment</w:t>
+      </w:r>
+      <w:r>
+        <w:t xml:space="preserve"> and the computation time awarded to Frontera </w:t>
+      </w:r>
+      <w:r>
+        <w:t>f</w:t>
+      </w:r>
+      <w:r>
+        <w:t>ellows</w:t>
+      </w:r>
+      <w:r>
+        <w:t xml:space="preserve"> </w:t>
+      </w:r>
+      <w:r>
+        <w:t>to</w:t>
+      </w:r>
+      <w:r>
+        <w:t xml:space="preserve"> </w:t>
+      </w:r>
+      <w:r>
+        <w:t xml:space="preserve">run </w:t>
+      </w:r>
+      <w:r>
+        <w:t>cutting-edge simulations</w:t>
+      </w:r>
+      <w:r>
+        <w:t xml:space="preserve">. Additionally, my proactive </w:t>
+      </w:r>
+      <w:r>
+        <w:t>mindset</w:t>
+      </w:r>
+      <w:r>
+        <w:t xml:space="preserve"> as a student body leader and drive to inspire future </w:t>
+      </w:r>
+      <w:r>
+        <w:t>colleagues</w:t>
+      </w:r>
+      <w:r>
+        <w:t xml:space="preserve"> will be greatly developed by </w:t>
+      </w:r>
+      <w:r>
+        <w:t>the opportunity to</w:t>
+      </w:r>
+      <w:r>
+        <w:t xml:space="preserve"> attend</w:t>
+      </w:r>
+      <w:r>
+        <w:t xml:space="preserve"> TACC and present my </w:t>
+      </w:r>
+      <w:r>
+        <w:t>research</w:t>
+      </w:r>
+      <w:r>
+        <w:t xml:space="preserve"> at a community or professional conference.</w:t>
+      </w:r>
+    </w:p>
+    <w:p>
+      <w:pPr>
+        <w:ind w:firstLine="720"/>
+      </w:pPr>
       <w:r>
         <w:t>At</w:t>
       </w:r>
@@ -75,13 +133,25 @@
         <w:t xml:space="preserve"> </w:t>
       </w:r>
       <w:r>
-        <w:t xml:space="preserve">my passionate pursuit of becoming an Astrophysicist was fully realized when I </w:t>
-      </w:r>
-      <w:r>
-        <w:t>sought the opportunity</w:t>
-      </w:r>
-      <w:r>
-        <w:t xml:space="preserve"> to join Dr. </w:t>
+        <w:t xml:space="preserve">my passionate pursuit of becoming an </w:t>
+      </w:r>
+      <w:r>
+        <w:t>a</w:t>
+      </w:r>
+      <w:r>
+        <w:t xml:space="preserve">strophysicist was </w:t>
+      </w:r>
+      <w:r>
+        <w:t>first</w:t>
+      </w:r>
+      <w:r>
+        <w:t xml:space="preserve"> realized when I </w:t>
+      </w:r>
+      <w:r>
+        <w:t xml:space="preserve">sought </w:t>
+      </w:r>
+      <w:r>
+        <w:t xml:space="preserve">to join Dr. </w:t>
       </w:r>
       <w:proofErr w:type="spellStart"/>
       <w:r>
@@ -103,138 +173,194 @@
         <w:t>explored</w:t>
       </w:r>
       <w:r>
-        <w:t xml:space="preserve"> the most accura</w:t>
-      </w:r>
-      <w:r>
-        <w:t>cy and validity of</w:t>
+        <w:t xml:space="preserve"> the </w:t>
+      </w:r>
+      <w:r>
+        <w:t>accuracy</w:t>
+      </w:r>
+      <w:r>
+        <w:t xml:space="preserve"> of</w:t>
+      </w:r>
+      <w:r>
+        <w:t xml:space="preserve"> fitting technique</w:t>
+      </w:r>
+      <w:r>
+        <w:t>s</w:t>
+      </w:r>
+      <w:r>
+        <w:t xml:space="preserve"> for emission spectra of 80 local active galaxies</w:t>
+      </w:r>
+      <w:r>
+        <w:t xml:space="preserve">. </w:t>
+      </w:r>
+      <w:r>
+        <w:t>I became familiar with statistical methods using Python and personally attended an</w:t>
       </w:r>
       <w:r>
         <w:t xml:space="preserve"> </w:t>
       </w:r>
       <w:r>
-        <w:t xml:space="preserve">various </w:t>
-      </w:r>
-      <w:r>
-        <w:t>fitting technique</w:t>
+        <w:t>observing run at Lick Observatory on Mount Hamilton, California.</w:t>
+      </w:r>
+      <w:r>
+        <w:t xml:space="preserve"> </w:t>
+      </w:r>
+      <w:r>
+        <w:t>M</w:t>
+      </w:r>
+      <w:r>
+        <w:t>y</w:t>
+      </w:r>
+      <w:r>
+        <w:t xml:space="preserve"> contributions </w:t>
+      </w:r>
+      <w:r>
+        <w:t xml:space="preserve">also </w:t>
+      </w:r>
+      <w:r>
+        <w:t>lead to my first</w:t>
+      </w:r>
+      <w:r>
+        <w:t xml:space="preserve"> co-authorship </w:t>
+      </w:r>
+      <w:r>
+        <w:t>in</w:t>
+      </w:r>
+      <w:r>
+        <w:t xml:space="preserve"> </w:t>
+      </w:r>
+      <w:proofErr w:type="spellStart"/>
+      <w:r>
+        <w:t>Bennert</w:t>
+      </w:r>
+      <w:proofErr w:type="spellEnd"/>
+      <w:r>
+        <w:t xml:space="preserve"> et al. (2018)</w:t>
+      </w:r>
+      <w:r>
+        <w:t xml:space="preserve">. </w:t>
+      </w:r>
+      <w:r>
+        <w:t>I supplemented my research position as</w:t>
+      </w:r>
+      <w:r>
+        <w:t xml:space="preserve"> the Treasurer of the physics honors society Sigma Pi Sigma</w:t>
+      </w:r>
+      <w:r>
+        <w:t>.</w:t>
+      </w:r>
+      <w:r>
+        <w:t xml:space="preserve"> I graduated from Cal Poly in the </w:t>
       </w:r>
       <w:r>
         <w:t>s</w:t>
       </w:r>
       <w:r>
-        <w:t xml:space="preserve"> for emission spectra of 80 local active galaxies</w:t>
+        <w:t>ummer of 2016 with honors.</w:t>
+      </w:r>
+    </w:p>
+    <w:p>
+      <w:pPr>
+        <w:ind w:firstLine="720"/>
+      </w:pPr>
+      <w:r>
+        <w:t>I began my Ph</w:t>
+      </w:r>
+      <w:r>
+        <w:t>.</w:t>
+      </w:r>
+      <w:r>
+        <w:t>D</w:t>
       </w:r>
       <w:r>
         <w:t xml:space="preserve">. </w:t>
       </w:r>
       <w:r>
-        <w:t>In the process, I became familiar with statistical methods using Python and personally attended and observing run at the Lick Observatory on Mount Hamilton, California.</w:t>
-      </w:r>
-      <w:r>
-        <w:t xml:space="preserve"> I presented my research work as a poster at the Cal Poly College of Science and Math Research Faire. </w:t>
-      </w:r>
-      <w:r>
-        <w:t>M</w:t>
-      </w:r>
-      <w:r>
-        <w:t>y</w:t>
-      </w:r>
-      <w:r>
-        <w:t xml:space="preserve"> contributions </w:t>
-      </w:r>
-      <w:r>
-        <w:t xml:space="preserve">also to a co-authorship my first published paper </w:t>
-      </w:r>
-      <w:proofErr w:type="spellStart"/>
-      <w:r>
-        <w:t>Bennert</w:t>
-      </w:r>
-      <w:proofErr w:type="spellEnd"/>
-      <w:r>
-        <w:t xml:space="preserve"> et al. (2018)</w:t>
+        <w:t>program in Physics at Drexel University in September 2017.</w:t>
+      </w:r>
+      <w:r>
+        <w:t xml:space="preserve"> </w:t>
+      </w:r>
+      <w:r>
+        <w:t xml:space="preserve">In </w:t>
+      </w:r>
+      <w:r>
+        <w:t>my first summer</w:t>
+      </w:r>
+      <w:r>
+        <w:t xml:space="preserve">, I began research with Dr. Stephen McMillan. I </w:t>
+      </w:r>
+      <w:r>
+        <w:t>utilized</w:t>
+      </w:r>
+      <w:r>
+        <w:t xml:space="preserve"> my skills in Python to design simulations </w:t>
+      </w:r>
+      <w:r>
+        <w:t>exploring</w:t>
+      </w:r>
+      <w:r>
+        <w:t xml:space="preserve"> the survivability of globular cluster</w:t>
+      </w:r>
+      <w:r>
+        <w:t>s</w:t>
+      </w:r>
+      <w:r>
+        <w:t xml:space="preserve"> encounter</w:t>
+      </w:r>
+      <w:r>
+        <w:t>ing</w:t>
+      </w:r>
+      <w:r>
+        <w:t xml:space="preserve"> supermassive binary black holes. </w:t>
+      </w:r>
+      <w:r>
+        <w:t xml:space="preserve">I presented </w:t>
+      </w:r>
+      <w:r>
+        <w:t xml:space="preserve">my work as </w:t>
+      </w:r>
+      <w:r>
+        <w:t>a research poster at the 2019 AAS winter meeting</w:t>
       </w:r>
       <w:r>
         <w:t xml:space="preserve">. </w:t>
       </w:r>
       <w:r>
-        <w:t>I supplemented my research position as</w:t>
-      </w:r>
-      <w:r>
-        <w:t xml:space="preserve"> the Treasurer of the physics honors society Sigma Pi Sigma</w:t>
-      </w:r>
-      <w:r>
-        <w:t xml:space="preserve"> where I </w:t>
-      </w:r>
-      <w:r>
-        <w:t>coordinated</w:t>
-      </w:r>
-      <w:r>
-        <w:t xml:space="preserve"> with other undergraduate students</w:t>
-      </w:r>
-      <w:r>
-        <w:t xml:space="preserve"> and</w:t>
-      </w:r>
-      <w:r>
-        <w:t xml:space="preserve"> faculty</w:t>
-      </w:r>
-      <w:r>
-        <w:t xml:space="preserve"> to plan event such as the Department-side Farewell Party.</w:t>
-      </w:r>
-      <w:r>
-        <w:t xml:space="preserve"> I graduated from Cal Poly in the Summer of 2016 with honors.</w:t>
-      </w:r>
-    </w:p>
-    <w:p/>
-    <w:p>
-      <w:r>
-        <w:t>I began my PhD program in Physics at Drexel University in September 2017.</w:t>
+        <w:t>Then</w:t>
+      </w:r>
+      <w:r>
+        <w:t>, w</w:t>
+      </w:r>
+      <w:r>
+        <w:t>anting to further hone my skills as a computational astrophysicist, I shifted my focus to</w:t>
+      </w:r>
+      <w:r>
+        <w:t xml:space="preserve"> my</w:t>
+      </w:r>
+      <w:r>
+        <w:t xml:space="preserve"> the</w:t>
+      </w:r>
+      <w:r>
+        <w:t>sis</w:t>
+      </w:r>
+      <w:r>
+        <w:t xml:space="preserve"> topic of star formation. The project utilizes a complex software suite that bridges magnetohydrodynamics and </w:t>
+      </w:r>
+      <w:r>
+        <w:t>N</w:t>
+      </w:r>
+      <w:r>
+        <w:t xml:space="preserve">-body physics </w:t>
+      </w:r>
+      <w:r>
+        <w:t>and</w:t>
       </w:r>
       <w:r>
         <w:t xml:space="preserve"> </w:t>
       </w:r>
       <w:r>
-        <w:t xml:space="preserve">In the summer quarter of my first year, I began research with Physics Department Head Dr. Stephen McMillan. I </w:t>
-      </w:r>
-      <w:r>
-        <w:t>utilized</w:t>
-      </w:r>
-      <w:r>
-        <w:t xml:space="preserve"> my skills in Python to design simulations to explore </w:t>
-      </w:r>
-      <w:r>
-        <w:t>the survivability of globular cluster close encounters with supermassive binary black holes</w:t>
-      </w:r>
-      <w:r>
-        <w:t xml:space="preserve">. </w:t>
-      </w:r>
-      <w:r>
-        <w:t xml:space="preserve">I presented </w:t>
-      </w:r>
-      <w:r>
-        <w:t xml:space="preserve">my work as </w:t>
-      </w:r>
-      <w:r>
-        <w:t xml:space="preserve">a research poster detailing at the 2019 AAS winter meeting. </w:t>
-      </w:r>
-      <w:r>
-        <w:t xml:space="preserve">I passed my oral qualification exam in Spring of 2019. </w:t>
-      </w:r>
-      <w:r>
-        <w:t>Wanting to further test and hone my skills as a computational astrophysicist, I shifted my focus to the topic of star formation. The project, which has now become the basis of my thesis</w:t>
-      </w:r>
-      <w:r>
-        <w:t>,</w:t>
-      </w:r>
-      <w:r>
-        <w:t xml:space="preserve"> utilizes a complex software suite that bridges magnetohydrodynamics and n-body physics and </w:t>
-      </w:r>
-      <w:r>
-        <w:t xml:space="preserve">has required me to rapidly become familiar with </w:t>
-      </w:r>
-      <w:r>
-        <w:t>Fortran90, C++ syntax, and HPC environments</w:t>
-      </w:r>
-      <w:r>
-        <w:t xml:space="preserve">. The software suite, known as </w:t>
+        <w:t xml:space="preserve">has required me to rapidly become familiar with Fortran90, C++ syntax, and HPC environments. The software suite, known as </w:t>
       </w:r>
       <w:r>
         <w:rPr>
@@ -266,7 +392,10 @@
         <w:t xml:space="preserve"> graduate students</w:t>
       </w:r>
       <w:r>
-        <w:t xml:space="preserve"> outside of Drexel University</w:t>
+        <w:t xml:space="preserve"> outside of Drexel</w:t>
+      </w:r>
+      <w:r>
+        <w:t xml:space="preserve"> with whom I meet regularly</w:t>
       </w:r>
       <w:r>
         <w:t xml:space="preserve">. </w:t>
@@ -277,100 +406,154 @@
       <w:r>
         <w:t xml:space="preserve"> also</w:t>
       </w:r>
-      <w:bookmarkStart w:id="0" w:name="_GoBack"/>
+      <w:r>
+        <w:t xml:space="preserve"> </w:t>
+      </w:r>
+      <w:r>
+        <w:t xml:space="preserve">currently </w:t>
+      </w:r>
+      <w:r>
+        <w:t xml:space="preserve">the Treasurer and Event Coordinator of the </w:t>
+      </w:r>
+      <w:r>
+        <w:t>P</w:t>
+      </w:r>
+      <w:r>
+        <w:t xml:space="preserve">hysics </w:t>
+      </w:r>
+      <w:r>
+        <w:t>G</w:t>
+      </w:r>
+      <w:r>
+        <w:t xml:space="preserve">raduate </w:t>
+      </w:r>
+      <w:r>
+        <w:t>S</w:t>
+      </w:r>
+      <w:r>
+        <w:t xml:space="preserve">tudent </w:t>
+      </w:r>
+      <w:r>
+        <w:t>Association</w:t>
+      </w:r>
+      <w:r>
+        <w:t xml:space="preserve"> </w:t>
+      </w:r>
+      <w:r>
+        <w:t>(</w:t>
+      </w:r>
+      <w:r>
+        <w:t>PGSA</w:t>
+      </w:r>
+      <w:r>
+        <w:t>)</w:t>
+      </w:r>
+      <w:r>
+        <w:t xml:space="preserve"> where I have allocated funds for</w:t>
+      </w:r>
+      <w:r>
+        <w:t xml:space="preserve">, planned, and participated in </w:t>
+      </w:r>
+      <w:r>
+        <w:t xml:space="preserve">public outreach programs such as Drexel Scholar Share, </w:t>
+      </w:r>
+      <w:r>
+        <w:t>the annual</w:t>
+      </w:r>
+      <w:r>
+        <w:t xml:space="preserve"> Philadelphia Science Festival, and </w:t>
+      </w:r>
+      <w:r>
+        <w:t xml:space="preserve">student </w:t>
+      </w:r>
+      <w:r>
+        <w:t>community activities such as the</w:t>
+      </w:r>
+      <w:r>
+        <w:t xml:space="preserve"> PGSA </w:t>
+      </w:r>
+      <w:r>
+        <w:t>camping trip and bimonthly PGSA student lectures.</w:t>
+      </w:r>
+    </w:p>
+    <w:p>
+      <w:pPr>
+        <w:ind w:firstLine="720"/>
+      </w:pPr>
+      <w:r>
+        <w:t>S</w:t>
+      </w:r>
+      <w:r>
+        <w:t>ince completing my undergraduate degree</w:t>
+      </w:r>
+      <w:r>
+        <w:t xml:space="preserve">, my personal and professional goal has always been to become an astrophysicist. </w:t>
+      </w:r>
+      <w:r>
+        <w:t xml:space="preserve">In my eagerness to learn, </w:t>
+      </w:r>
+      <w:r>
+        <w:t xml:space="preserve">share, lead, and inspire others, </w:t>
+      </w:r>
+      <w:r>
+        <w:t xml:space="preserve">I have taken every opportunity to further myself as a scientist. I look forward </w:t>
+      </w:r>
+      <w:r>
+        <w:t xml:space="preserve">to </w:t>
+      </w:r>
+      <w:r>
+        <w:t>expanding</w:t>
+      </w:r>
+      <w:r>
+        <w:t xml:space="preserve"> my knowledge and utilization of HPC clusters with the computer time awarded by the Frontera Fellowship. </w:t>
+      </w:r>
+      <w:r>
+        <w:t xml:space="preserve">I </w:t>
+      </w:r>
+      <w:r>
+        <w:t>am excited</w:t>
+      </w:r>
+      <w:r>
+        <w:t xml:space="preserve"> </w:t>
+      </w:r>
+      <w:r>
+        <w:t>to</w:t>
+      </w:r>
+      <w:r>
+        <w:t xml:space="preserve"> experience new perspectives</w:t>
+      </w:r>
+      <w:r>
+        <w:t xml:space="preserve">, </w:t>
+      </w:r>
+      <w:r>
+        <w:t>explore new problem-solving</w:t>
+      </w:r>
+      <w:r>
+        <w:t xml:space="preserve"> methods, and </w:t>
+      </w:r>
+      <w:r>
+        <w:t xml:space="preserve">have </w:t>
+      </w:r>
+      <w:r>
+        <w:t>the opportunity</w:t>
+      </w:r>
+      <w:r>
+        <w:t xml:space="preserve"> to share my own efforts </w:t>
+      </w:r>
+      <w:r>
+        <w:t xml:space="preserve">in </w:t>
+      </w:r>
+      <w:r>
+        <w:t>the TACC</w:t>
+      </w:r>
+      <w:r>
+        <w:t xml:space="preserve"> community</w:t>
+      </w:r>
+      <w:r>
+        <w:t>.</w:t>
+      </w:r>
       <w:bookmarkEnd w:id="0"/>
-      <w:r>
-        <w:t xml:space="preserve"> </w:t>
-      </w:r>
-      <w:r>
-        <w:t xml:space="preserve">currently </w:t>
-      </w:r>
-      <w:r>
-        <w:t xml:space="preserve">the Treasurer and Co-Event Coordinator of the </w:t>
-      </w:r>
-      <w:r>
-        <w:t>P</w:t>
-      </w:r>
-      <w:r>
-        <w:t xml:space="preserve">hysics </w:t>
-      </w:r>
-      <w:r>
-        <w:t>G</w:t>
-      </w:r>
-      <w:r>
-        <w:t xml:space="preserve">raduate </w:t>
-      </w:r>
-      <w:r>
-        <w:t>S</w:t>
-      </w:r>
-      <w:r>
-        <w:t xml:space="preserve">tudent </w:t>
-      </w:r>
-      <w:r>
-        <w:t>Association</w:t>
-      </w:r>
-      <w:r>
-        <w:t xml:space="preserve"> </w:t>
-      </w:r>
-      <w:r>
-        <w:t>(</w:t>
-      </w:r>
-      <w:r>
-        <w:t>PGSA</w:t>
-      </w:r>
-      <w:r>
-        <w:t>)</w:t>
-      </w:r>
-      <w:r>
-        <w:t xml:space="preserve"> where I have allocated funds for</w:t>
-      </w:r>
-      <w:r>
-        <w:t xml:space="preserve">, planned, and participated in </w:t>
-      </w:r>
-      <w:r>
-        <w:t xml:space="preserve">public outreach programs such as the Drexel Scholar Share event, </w:t>
-      </w:r>
-      <w:r>
-        <w:t>the annual</w:t>
-      </w:r>
-      <w:r>
-        <w:t xml:space="preserve"> Philadelphia Science Festival, and </w:t>
-      </w:r>
-      <w:r>
-        <w:t xml:space="preserve">student </w:t>
-      </w:r>
-      <w:r>
-        <w:t>community activities such as the</w:t>
-      </w:r>
-      <w:r>
-        <w:t xml:space="preserve"> PGSA </w:t>
-      </w:r>
-      <w:r>
-        <w:t>camping trip and bimonthly PGSA student lectures.</w:t>
-      </w:r>
     </w:p>
-    <w:p/>
-    <w:p/>
-    <w:p>
-      <w:r>
-        <w:t>Five years in the future, after receiving my doctorate degree, I see myself participating in a research team focusing on fluid simulations, hydrodynamics. Either in industry or scientific field.</w:t>
-      </w:r>
-    </w:p>
-    <w:p/>
-    <w:p>
-      <w:r>
-        <w:lastRenderedPageBreak/>
-        <w:t>I would make an Outstanding Frontera Fellow for a few reasons, firstly, my current and continuing research is well established, with a concrete end goal facilitating progress on a daily basis. My expertise in using supercomputing clusters at Drexel and my concrete understanding of star formation environments, processes, etc. and my eagerness to communicate, share, and learn from others lends to a cohesive and productive work environment</w:t>
-      </w:r>
-    </w:p>
-    <w:p/>
-    <w:p/>
-    <w:p/>
-    <w:p/>
-    <w:p/>
-    <w:p/>
-    <w:p/>
-    <w:p/>
     <w:sectPr>
       <w:pgSz w:w="12240" w:h="15840"/>
       <w:pgMar w:top="1440" w:right="1440" w:bottom="1440" w:left="1440" w:header="720" w:footer="720" w:gutter="0"/>
@@ -500,6 +683,7 @@
     <w:lsdException w:name="HTML Sample" w:semiHidden="1" w:unhideWhenUsed="1"/>
     <w:lsdException w:name="HTML Typewriter" w:semiHidden="1" w:unhideWhenUsed="1"/>
     <w:lsdException w:name="HTML Variable" w:semiHidden="1" w:unhideWhenUsed="1"/>
+    <w:lsdException w:name="Normal Table" w:semiHidden="1" w:unhideWhenUsed="1"/>
     <w:lsdException w:name="annotation subject" w:semiHidden="1" w:unhideWhenUsed="1"/>
     <w:lsdException w:name="No List" w:semiHidden="1" w:unhideWhenUsed="1"/>
     <w:lsdException w:name="Outline List 1" w:semiHidden="1" w:unhideWhenUsed="1"/>
@@ -546,8 +730,10 @@
     <w:lsdException w:name="Table Subtle 2" w:semiHidden="1" w:unhideWhenUsed="1"/>
     <w:lsdException w:name="Table Web 1" w:semiHidden="1" w:unhideWhenUsed="1"/>
     <w:lsdException w:name="Table Web 2" w:semiHidden="1" w:unhideWhenUsed="1"/>
+    <w:lsdException w:name="Table Web 3" w:semiHidden="1" w:unhideWhenUsed="1"/>
     <w:lsdException w:name="Balloon Text" w:semiHidden="1" w:unhideWhenUsed="1"/>
     <w:lsdException w:name="Table Grid" w:uiPriority="39"/>
+    <w:lsdException w:name="Table Theme" w:semiHidden="1" w:unhideWhenUsed="1"/>
     <w:lsdException w:name="Placeholder Text" w:semiHidden="1"/>
     <w:lsdException w:name="No Spacing" w:uiPriority="1" w:qFormat="1"/>
     <w:lsdException w:name="Light Shading" w:uiPriority="60"/>

</xml_diff>